<commit_message>
Yago - Preguntas 8,9,10
</commit_message>
<xml_diff>
--- a/LabPractice_0_0_IntroductionToR/LabPractice_0_0_Table.docx
+++ b/LabPractice_0_0_IntroductionToR/LabPractice_0_0_Table.docx
@@ -1687,9 +1687,9 @@
                 <w:lang w:val="en-US"/>
               </w:rPr>
               <w:drawing>
-                <wp:inline distT="0" distB="0" distL="0" distR="0" wp14:anchorId="5CCC1D93" wp14:editId="3EE7B8A5">
-                  <wp:extent cx="1674564" cy="962342"/>
-                  <wp:effectExtent l="0" t="0" r="1905" b="3175"/>
+                <wp:inline distT="0" distB="0" distL="0" distR="0" wp14:anchorId="5CCC1D93" wp14:editId="1EDDD185">
+                  <wp:extent cx="2148840" cy="1234899"/>
+                  <wp:effectExtent l="0" t="0" r="0" b="0"/>
                   <wp:docPr id="1315549638" name="Picture 4" descr="A diagram of a graph&#10;&#10;Description automatically generated with medium confidence"/>
                   <wp:cNvGraphicFramePr>
                     <a:graphicFrameLocks xmlns:a="http://schemas.openxmlformats.org/drawingml/2006/main" noChangeAspect="1"/>
@@ -1715,7 +1715,7 @@
                         <pic:spPr bwMode="auto">
                           <a:xfrm>
                             <a:off x="0" y="0"/>
-                            <a:ext cx="1737874" cy="998725"/>
+                            <a:ext cx="2263471" cy="1300775"/>
                           </a:xfrm>
                           <a:prstGeom prst="rect">
                             <a:avLst/>
@@ -1765,10 +1765,10 @@
         <w:tblLook w:val="04A0" w:firstRow="1" w:lastRow="0" w:firstColumn="1" w:lastColumn="0" w:noHBand="0" w:noVBand="1"/>
       </w:tblPr>
       <w:tblGrid>
-        <w:gridCol w:w="1838"/>
-        <w:gridCol w:w="4523"/>
-        <w:gridCol w:w="4524"/>
-        <w:gridCol w:w="4524"/>
+        <w:gridCol w:w="1485"/>
+        <w:gridCol w:w="4622"/>
+        <w:gridCol w:w="4680"/>
+        <w:gridCol w:w="4622"/>
       </w:tblGrid>
       <w:tr>
         <w:tc>
@@ -1872,6 +1872,9 @@
         </w:tc>
       </w:tr>
       <w:tr>
+        <w:trPr>
+          <w:trHeight w:val="8363"/>
+        </w:trPr>
         <w:tc>
           <w:tcPr>
             <w:tcW w:w="1838" w:type="dxa"/>
@@ -1900,6 +1903,169 @@
                 <w:lang w:val="en-US"/>
               </w:rPr>
             </w:pPr>
+            <w:r>
+              <w:rPr>
+                <w:noProof/>
+                <w:lang w:val="en-US"/>
+              </w:rPr>
+              <w:drawing>
+                <wp:inline distT="0" distB="0" distL="0" distR="0" wp14:anchorId="0F132F52" wp14:editId="7F67E5EA">
+                  <wp:extent cx="2798284" cy="1716389"/>
+                  <wp:effectExtent l="0" t="0" r="0" b="0"/>
+                  <wp:docPr id="61409564" name="Picture 1" descr="A graph of a graph&#10;&#10;Description automatically generated"/>
+                  <wp:cNvGraphicFramePr>
+                    <a:graphicFrameLocks xmlns:a="http://schemas.openxmlformats.org/drawingml/2006/main" noChangeAspect="1"/>
+                  </wp:cNvGraphicFramePr>
+                  <a:graphic xmlns:a="http://schemas.openxmlformats.org/drawingml/2006/main">
+                    <a:graphicData uri="http://schemas.openxmlformats.org/drawingml/2006/picture">
+                      <pic:pic xmlns:pic="http://schemas.openxmlformats.org/drawingml/2006/picture">
+                        <pic:nvPicPr>
+                          <pic:cNvPr id="61409564" name="Picture 1" descr="A graph of a graph&#10;&#10;Description automatically generated"/>
+                          <pic:cNvPicPr/>
+                        </pic:nvPicPr>
+                        <pic:blipFill>
+                          <a:blip r:embed="rId18" cstate="print">
+                            <a:extLst>
+                              <a:ext uri="{28A0092B-C50C-407E-A947-70E740481C1C}">
+                                <a14:useLocalDpi xmlns:a14="http://schemas.microsoft.com/office/drawing/2010/main" val="0"/>
+                              </a:ext>
+                            </a:extLst>
+                          </a:blip>
+                          <a:stretch>
+                            <a:fillRect/>
+                          </a:stretch>
+                        </pic:blipFill>
+                        <pic:spPr>
+                          <a:xfrm>
+                            <a:off x="0" y="0"/>
+                            <a:ext cx="2835736" cy="1739361"/>
+                          </a:xfrm>
+                          <a:prstGeom prst="rect">
+                            <a:avLst/>
+                          </a:prstGeom>
+                        </pic:spPr>
+                      </pic:pic>
+                    </a:graphicData>
+                  </a:graphic>
+                </wp:inline>
+              </w:drawing>
+            </w:r>
+          </w:p>
+          <w:p>
+            <w:pPr>
+              <w:rPr>
+                <w:lang w:val="en-US"/>
+              </w:rPr>
+            </w:pPr>
+            <w:r>
+              <w:rPr>
+                <w:noProof/>
+                <w:lang w:val="en-US"/>
+              </w:rPr>
+              <w:drawing>
+                <wp:inline distT="0" distB="0" distL="0" distR="0" wp14:anchorId="5FD8A670" wp14:editId="4B03A5C6">
+                  <wp:extent cx="2797810" cy="1716448"/>
+                  <wp:effectExtent l="0" t="0" r="0" b="0"/>
+                  <wp:docPr id="870933867" name="Picture 2" descr="A graph of a graph&#10;&#10;Description automatically generated"/>
+                  <wp:cNvGraphicFramePr>
+                    <a:graphicFrameLocks xmlns:a="http://schemas.openxmlformats.org/drawingml/2006/main" noChangeAspect="1"/>
+                  </wp:cNvGraphicFramePr>
+                  <a:graphic xmlns:a="http://schemas.openxmlformats.org/drawingml/2006/main">
+                    <a:graphicData uri="http://schemas.openxmlformats.org/drawingml/2006/picture">
+                      <pic:pic xmlns:pic="http://schemas.openxmlformats.org/drawingml/2006/picture">
+                        <pic:nvPicPr>
+                          <pic:cNvPr id="870933867" name="Picture 2" descr="A graph of a graph&#10;&#10;Description automatically generated"/>
+                          <pic:cNvPicPr/>
+                        </pic:nvPicPr>
+                        <pic:blipFill>
+                          <a:blip r:embed="rId19">
+                            <a:extLst>
+                              <a:ext uri="{28A0092B-C50C-407E-A947-70E740481C1C}">
+                                <a14:useLocalDpi xmlns:a14="http://schemas.microsoft.com/office/drawing/2010/main" val="0"/>
+                              </a:ext>
+                            </a:extLst>
+                          </a:blip>
+                          <a:stretch>
+                            <a:fillRect/>
+                          </a:stretch>
+                        </pic:blipFill>
+                        <pic:spPr>
+                          <a:xfrm>
+                            <a:off x="0" y="0"/>
+                            <a:ext cx="2827110" cy="1734423"/>
+                          </a:xfrm>
+                          <a:prstGeom prst="rect">
+                            <a:avLst/>
+                          </a:prstGeom>
+                        </pic:spPr>
+                      </pic:pic>
+                    </a:graphicData>
+                  </a:graphic>
+                </wp:inline>
+              </w:drawing>
+            </w:r>
+          </w:p>
+          <w:p>
+            <w:pPr>
+              <w:rPr>
+                <w:lang w:val="en-US"/>
+              </w:rPr>
+            </w:pPr>
+          </w:p>
+          <w:p>
+            <w:pPr>
+              <w:jc w:val="center"/>
+              <w:rPr>
+                <w:lang w:val="en-US"/>
+              </w:rPr>
+            </w:pPr>
+            <w:r>
+              <w:rPr>
+                <w:noProof/>
+                <w:lang w:val="en-US"/>
+              </w:rPr>
+              <w:drawing>
+                <wp:inline distT="0" distB="0" distL="0" distR="0" wp14:anchorId="61B8F349" wp14:editId="7674F1A9">
+                  <wp:extent cx="2599980" cy="1596341"/>
+                  <wp:effectExtent l="0" t="0" r="3810" b="4445"/>
+                  <wp:docPr id="1957384455" name="Picture 3" descr="A diagram of a bar plot&#10;&#10;Description automatically generated"/>
+                  <wp:cNvGraphicFramePr>
+                    <a:graphicFrameLocks xmlns:a="http://schemas.openxmlformats.org/drawingml/2006/main" noChangeAspect="1"/>
+                  </wp:cNvGraphicFramePr>
+                  <a:graphic xmlns:a="http://schemas.openxmlformats.org/drawingml/2006/main">
+                    <a:graphicData uri="http://schemas.openxmlformats.org/drawingml/2006/picture">
+                      <pic:pic xmlns:pic="http://schemas.openxmlformats.org/drawingml/2006/picture">
+                        <pic:nvPicPr>
+                          <pic:cNvPr id="1957384455" name="Picture 3" descr="A diagram of a bar plot&#10;&#10;Description automatically generated"/>
+                          <pic:cNvPicPr/>
+                        </pic:nvPicPr>
+                        <pic:blipFill>
+                          <a:blip r:embed="rId20" cstate="print">
+                            <a:extLst>
+                              <a:ext uri="{28A0092B-C50C-407E-A947-70E740481C1C}">
+                                <a14:useLocalDpi xmlns:a14="http://schemas.microsoft.com/office/drawing/2010/main" val="0"/>
+                              </a:ext>
+                            </a:extLst>
+                          </a:blip>
+                          <a:stretch>
+                            <a:fillRect/>
+                          </a:stretch>
+                        </pic:blipFill>
+                        <pic:spPr>
+                          <a:xfrm>
+                            <a:off x="0" y="0"/>
+                            <a:ext cx="2649786" cy="1626921"/>
+                          </a:xfrm>
+                          <a:prstGeom prst="rect">
+                            <a:avLst/>
+                          </a:prstGeom>
+                        </pic:spPr>
+                      </pic:pic>
+                    </a:graphicData>
+                  </a:graphic>
+                </wp:inline>
+              </w:drawing>
+            </w:r>
           </w:p>
         </w:tc>
         <w:tc>
@@ -1912,6 +2078,114 @@
                 <w:lang w:val="en-US"/>
               </w:rPr>
             </w:pPr>
+            <w:r>
+              <w:rPr>
+                <w:noProof/>
+                <w:lang w:val="en-US"/>
+              </w:rPr>
+              <w:drawing>
+                <wp:inline distT="0" distB="0" distL="0" distR="0" wp14:anchorId="46C27502" wp14:editId="54771659">
+                  <wp:extent cx="2835129" cy="1707614"/>
+                  <wp:effectExtent l="0" t="0" r="0" b="0"/>
+                  <wp:docPr id="1707291890" name="Picture 4" descr="A graph of a tower&#10;&#10;Description automatically generated"/>
+                  <wp:cNvGraphicFramePr>
+                    <a:graphicFrameLocks xmlns:a="http://schemas.openxmlformats.org/drawingml/2006/main" noChangeAspect="1"/>
+                  </wp:cNvGraphicFramePr>
+                  <a:graphic xmlns:a="http://schemas.openxmlformats.org/drawingml/2006/main">
+                    <a:graphicData uri="http://schemas.openxmlformats.org/drawingml/2006/picture">
+                      <pic:pic xmlns:pic="http://schemas.openxmlformats.org/drawingml/2006/picture">
+                        <pic:nvPicPr>
+                          <pic:cNvPr id="1707291890" name="Picture 4" descr="A graph of a tower&#10;&#10;Description automatically generated"/>
+                          <pic:cNvPicPr/>
+                        </pic:nvPicPr>
+                        <pic:blipFill>
+                          <a:blip r:embed="rId21">
+                            <a:extLst>
+                              <a:ext uri="{28A0092B-C50C-407E-A947-70E740481C1C}">
+                                <a14:useLocalDpi xmlns:a14="http://schemas.microsoft.com/office/drawing/2010/main" val="0"/>
+                              </a:ext>
+                            </a:extLst>
+                          </a:blip>
+                          <a:stretch>
+                            <a:fillRect/>
+                          </a:stretch>
+                        </pic:blipFill>
+                        <pic:spPr>
+                          <a:xfrm>
+                            <a:off x="0" y="0"/>
+                            <a:ext cx="2899360" cy="1746301"/>
+                          </a:xfrm>
+                          <a:prstGeom prst="rect">
+                            <a:avLst/>
+                          </a:prstGeom>
+                        </pic:spPr>
+                      </pic:pic>
+                    </a:graphicData>
+                  </a:graphic>
+                </wp:inline>
+              </w:drawing>
+            </w:r>
+          </w:p>
+          <w:p>
+            <w:pPr>
+              <w:rPr>
+                <w:lang w:val="en-US"/>
+              </w:rPr>
+            </w:pPr>
+          </w:p>
+          <w:p>
+            <w:pPr>
+              <w:rPr>
+                <w:lang w:val="en-US"/>
+              </w:rPr>
+            </w:pPr>
+            <w:r>
+              <w:rPr>
+                <w:noProof/>
+                <w:lang w:val="en-US"/>
+              </w:rPr>
+              <w:drawing>
+                <wp:inline distT="0" distB="0" distL="0" distR="0" wp14:anchorId="7C6A7905" wp14:editId="6A205BF7">
+                  <wp:extent cx="2796534" cy="1729648"/>
+                  <wp:effectExtent l="0" t="0" r="0" b="0"/>
+                  <wp:docPr id="513830957" name="Picture 5" descr="A graph of a tower&#10;&#10;Description automatically generated with medium confidence"/>
+                  <wp:cNvGraphicFramePr>
+                    <a:graphicFrameLocks xmlns:a="http://schemas.openxmlformats.org/drawingml/2006/main" noChangeAspect="1"/>
+                  </wp:cNvGraphicFramePr>
+                  <a:graphic xmlns:a="http://schemas.openxmlformats.org/drawingml/2006/main">
+                    <a:graphicData uri="http://schemas.openxmlformats.org/drawingml/2006/picture">
+                      <pic:pic xmlns:pic="http://schemas.openxmlformats.org/drawingml/2006/picture">
+                        <pic:nvPicPr>
+                          <pic:cNvPr id="513830957" name="Picture 5" descr="A graph of a tower&#10;&#10;Description automatically generated with medium confidence"/>
+                          <pic:cNvPicPr/>
+                        </pic:nvPicPr>
+                        <pic:blipFill>
+                          <a:blip r:embed="rId22" cstate="print">
+                            <a:extLst>
+                              <a:ext uri="{28A0092B-C50C-407E-A947-70E740481C1C}">
+                                <a14:useLocalDpi xmlns:a14="http://schemas.microsoft.com/office/drawing/2010/main" val="0"/>
+                              </a:ext>
+                            </a:extLst>
+                          </a:blip>
+                          <a:stretch>
+                            <a:fillRect/>
+                          </a:stretch>
+                        </pic:blipFill>
+                        <pic:spPr>
+                          <a:xfrm>
+                            <a:off x="0" y="0"/>
+                            <a:ext cx="2831324" cy="1751166"/>
+                          </a:xfrm>
+                          <a:prstGeom prst="rect">
+                            <a:avLst/>
+                          </a:prstGeom>
+                        </pic:spPr>
+                      </pic:pic>
+                    </a:graphicData>
+                  </a:graphic>
+                </wp:inline>
+              </w:drawing>
+            </w:r>
           </w:p>
         </w:tc>
         <w:tc>
@@ -1920,10 +2194,233 @@
           </w:tcPr>
           <w:p>
             <w:pPr>
-              <w:rPr>
-                <w:lang w:val="en-US"/>
-              </w:rPr>
-            </w:pPr>
+              <w:jc w:val="center"/>
+              <w:rPr>
+                <w:b/>
+                <w:bCs/>
+                <w:lang w:val="en-US"/>
+              </w:rPr>
+            </w:pPr>
+            <w:r>
+              <w:rPr>
+                <w:b/>
+                <w:bCs/>
+                <w:lang w:val="en-US"/>
+              </w:rPr>
+              <w:t>Y = A</w:t>
+            </w:r>
+          </w:p>
+          <w:p>
+            <w:pPr>
+              <w:rPr>
+                <w:b/>
+                <w:bCs/>
+                <w:lang w:val="en-US"/>
+              </w:rPr>
+            </w:pPr>
+            <w:r>
+              <w:rPr>
+                <w:b/>
+                <w:bCs/>
+                <w:noProof/>
+                <w:lang w:val="en-US"/>
+              </w:rPr>
+              <w:drawing>
+                <wp:inline distT="0" distB="0" distL="0" distR="0" wp14:anchorId="6CA8072A" wp14:editId="6FF6CCEC">
+                  <wp:extent cx="2798285" cy="1702290"/>
+                  <wp:effectExtent l="0" t="0" r="0" b="0"/>
+                  <wp:docPr id="1894420898" name="Picture 6" descr="A collage of graphs&#10;&#10;Description automatically generated"/>
+                  <wp:cNvGraphicFramePr>
+                    <a:graphicFrameLocks xmlns:a="http://schemas.openxmlformats.org/drawingml/2006/main" noChangeAspect="1"/>
+                  </wp:cNvGraphicFramePr>
+                  <a:graphic xmlns:a="http://schemas.openxmlformats.org/drawingml/2006/main">
+                    <a:graphicData uri="http://schemas.openxmlformats.org/drawingml/2006/picture">
+                      <pic:pic xmlns:pic="http://schemas.openxmlformats.org/drawingml/2006/picture">
+                        <pic:nvPicPr>
+                          <pic:cNvPr id="1894420898" name="Picture 6" descr="A collage of graphs&#10;&#10;Description automatically generated"/>
+                          <pic:cNvPicPr/>
+                        </pic:nvPicPr>
+                        <pic:blipFill>
+                          <a:blip r:embed="rId23" cstate="print">
+                            <a:extLst>
+                              <a:ext uri="{28A0092B-C50C-407E-A947-70E740481C1C}">
+                                <a14:useLocalDpi xmlns:a14="http://schemas.microsoft.com/office/drawing/2010/main" val="0"/>
+                              </a:ext>
+                            </a:extLst>
+                          </a:blip>
+                          <a:stretch>
+                            <a:fillRect/>
+                          </a:stretch>
+                        </pic:blipFill>
+                        <pic:spPr>
+                          <a:xfrm>
+                            <a:off x="0" y="0"/>
+                            <a:ext cx="2818951" cy="1714862"/>
+                          </a:xfrm>
+                          <a:prstGeom prst="rect">
+                            <a:avLst/>
+                          </a:prstGeom>
+                        </pic:spPr>
+                      </pic:pic>
+                    </a:graphicData>
+                  </a:graphic>
+                </wp:inline>
+              </w:drawing>
+            </w:r>
+          </w:p>
+          <w:p>
+            <w:pPr>
+              <w:jc w:val="center"/>
+              <w:rPr>
+                <w:b/>
+                <w:bCs/>
+                <w:lang w:val="en-US"/>
+              </w:rPr>
+            </w:pPr>
+            <w:r>
+              <w:rPr>
+                <w:b/>
+                <w:bCs/>
+                <w:lang w:val="en-US"/>
+              </w:rPr>
+              <w:t>Y = B</w:t>
+            </w:r>
+          </w:p>
+          <w:p>
+            <w:pPr>
+              <w:jc w:val="center"/>
+              <w:rPr>
+                <w:b/>
+                <w:bCs/>
+                <w:lang w:val="en-US"/>
+              </w:rPr>
+            </w:pPr>
+            <w:r>
+              <w:rPr>
+                <w:b/>
+                <w:bCs/>
+                <w:noProof/>
+                <w:lang w:val="en-US"/>
+              </w:rPr>
+              <w:drawing>
+                <wp:inline distT="0" distB="0" distL="0" distR="0" wp14:anchorId="3B562EAE" wp14:editId="0A68C268">
+                  <wp:extent cx="2729980" cy="1696598"/>
+                  <wp:effectExtent l="0" t="0" r="635" b="5715"/>
+                  <wp:docPr id="270653582" name="Picture 7" descr="A graph of different sizes and shapes&#10;&#10;Description automatically generated with medium confidence"/>
+                  <wp:cNvGraphicFramePr>
+                    <a:graphicFrameLocks xmlns:a="http://schemas.openxmlformats.org/drawingml/2006/main" noChangeAspect="1"/>
+                  </wp:cNvGraphicFramePr>
+                  <a:graphic xmlns:a="http://schemas.openxmlformats.org/drawingml/2006/main">
+                    <a:graphicData uri="http://schemas.openxmlformats.org/drawingml/2006/picture">
+                      <pic:pic xmlns:pic="http://schemas.openxmlformats.org/drawingml/2006/picture">
+                        <pic:nvPicPr>
+                          <pic:cNvPr id="270653582" name="Picture 7" descr="A graph of different sizes and shapes&#10;&#10;Description automatically generated with medium confidence"/>
+                          <pic:cNvPicPr/>
+                        </pic:nvPicPr>
+                        <pic:blipFill>
+                          <a:blip r:embed="rId24" cstate="print">
+                            <a:extLst>
+                              <a:ext uri="{28A0092B-C50C-407E-A947-70E740481C1C}">
+                                <a14:useLocalDpi xmlns:a14="http://schemas.microsoft.com/office/drawing/2010/main" val="0"/>
+                              </a:ext>
+                            </a:extLst>
+                          </a:blip>
+                          <a:stretch>
+                            <a:fillRect/>
+                          </a:stretch>
+                        </pic:blipFill>
+                        <pic:spPr>
+                          <a:xfrm>
+                            <a:off x="0" y="0"/>
+                            <a:ext cx="2762006" cy="1716501"/>
+                          </a:xfrm>
+                          <a:prstGeom prst="rect">
+                            <a:avLst/>
+                          </a:prstGeom>
+                        </pic:spPr>
+                      </pic:pic>
+                    </a:graphicData>
+                  </a:graphic>
+                </wp:inline>
+              </w:drawing>
+            </w:r>
+          </w:p>
+          <w:p>
+            <w:pPr>
+              <w:jc w:val="center"/>
+              <w:rPr>
+                <w:b/>
+                <w:bCs/>
+                <w:lang w:val="en-US"/>
+              </w:rPr>
+            </w:pPr>
+            <w:r>
+              <w:rPr>
+                <w:b/>
+                <w:bCs/>
+                <w:lang w:val="en-US"/>
+              </w:rPr>
+              <w:t>Y = C</w:t>
+            </w:r>
+          </w:p>
+          <w:p>
+            <w:pPr>
+              <w:jc w:val="center"/>
+              <w:rPr>
+                <w:b/>
+                <w:bCs/>
+                <w:lang w:val="en-US"/>
+              </w:rPr>
+            </w:pPr>
+            <w:r>
+              <w:rPr>
+                <w:b/>
+                <w:bCs/>
+                <w:noProof/>
+                <w:lang w:val="en-US"/>
+              </w:rPr>
+              <w:drawing>
+                <wp:inline distT="0" distB="0" distL="0" distR="0" wp14:anchorId="7E623EBB" wp14:editId="3247DFFD">
+                  <wp:extent cx="2063136" cy="1266940"/>
+                  <wp:effectExtent l="0" t="0" r="0" b="3175"/>
+                  <wp:docPr id="1477866494" name="Picture 8" descr="A graph of different types of graphs&#10;&#10;Description automatically generated with medium confidence"/>
+                  <wp:cNvGraphicFramePr>
+                    <a:graphicFrameLocks xmlns:a="http://schemas.openxmlformats.org/drawingml/2006/main" noChangeAspect="1"/>
+                  </wp:cNvGraphicFramePr>
+                  <a:graphic xmlns:a="http://schemas.openxmlformats.org/drawingml/2006/main">
+                    <a:graphicData uri="http://schemas.openxmlformats.org/drawingml/2006/picture">
+                      <pic:pic xmlns:pic="http://schemas.openxmlformats.org/drawingml/2006/picture">
+                        <pic:nvPicPr>
+                          <pic:cNvPr id="1477866494" name="Picture 8" descr="A graph of different types of graphs&#10;&#10;Description automatically generated with medium confidence"/>
+                          <pic:cNvPicPr/>
+                        </pic:nvPicPr>
+                        <pic:blipFill>
+                          <a:blip r:embed="rId25" cstate="print">
+                            <a:extLst>
+                              <a:ext uri="{28A0092B-C50C-407E-A947-70E740481C1C}">
+                                <a14:useLocalDpi xmlns:a14="http://schemas.microsoft.com/office/drawing/2010/main" val="0"/>
+                              </a:ext>
+                            </a:extLst>
+                          </a:blip>
+                          <a:stretch>
+                            <a:fillRect/>
+                          </a:stretch>
+                        </pic:blipFill>
+                        <pic:spPr>
+                          <a:xfrm>
+                            <a:off x="0" y="0"/>
+                            <a:ext cx="2076917" cy="1275403"/>
+                          </a:xfrm>
+                          <a:prstGeom prst="rect">
+                            <a:avLst/>
+                          </a:prstGeom>
+                        </pic:spPr>
+                      </pic:pic>
+                    </a:graphicData>
+                  </a:graphic>
+                </wp:inline>
+              </w:drawing>
+            </w:r>
           </w:p>
         </w:tc>
       </w:tr>
@@ -1936,12 +2433,12 @@
       </w:pPr>
     </w:p>
     <w:sectPr>
-      <w:headerReference w:type="even" r:id="rId18"/>
-      <w:headerReference w:type="default" r:id="rId19"/>
-      <w:footerReference w:type="even" r:id="rId20"/>
-      <w:footerReference w:type="default" r:id="rId21"/>
-      <w:headerReference w:type="first" r:id="rId22"/>
-      <w:footerReference w:type="first" r:id="rId23"/>
+      <w:headerReference w:type="even" r:id="rId26"/>
+      <w:headerReference w:type="default" r:id="rId27"/>
+      <w:footerReference w:type="even" r:id="rId28"/>
+      <w:footerReference w:type="default" r:id="rId29"/>
+      <w:headerReference w:type="first" r:id="rId30"/>
+      <w:footerReference w:type="first" r:id="rId31"/>
       <w:pgSz w:w="16838" w:h="11906" w:orient="landscape"/>
       <w:pgMar w:top="1560" w:right="568" w:bottom="1558" w:left="851" w:header="708" w:footer="708" w:gutter="0"/>
       <w:cols w:space="708"/>
@@ -5326,15 +5823,6 @@
 </file>
 
 <file path=customXml/item1.xml><?xml version="1.0" encoding="utf-8"?>
-<?mso-contentType ?>
-<FormTemplates xmlns="http://schemas.microsoft.com/sharepoint/v3/contenttype/forms">
-  <Display>DocumentLibraryForm</Display>
-  <Edit>DocumentLibraryForm</Edit>
-  <New>DocumentLibraryForm</New>
-</FormTemplates>
-</file>
-
-<file path=customXml/item2.xml><?xml version="1.0" encoding="utf-8"?>
 <ct:contentTypeSchema xmlns:ct="http://schemas.microsoft.com/office/2006/metadata/contentType" xmlns:ma="http://schemas.microsoft.com/office/2006/metadata/properties/metaAttributes" ct:_="" ma:_="" ma:contentTypeName="Documento" ma:contentTypeID="0x010100016F0B14AC68F84DBCA6E55C4B8B8C21" ma:contentTypeVersion="3" ma:contentTypeDescription="Crear nuevo documento." ma:contentTypeScope="" ma:versionID="c1da629c04ebc0fd08047fc26b09f42b">
   <xsd:schema xmlns:xsd="http://www.w3.org/2001/XMLSchema" xmlns:xs="http://www.w3.org/2001/XMLSchema" xmlns:p="http://schemas.microsoft.com/office/2006/metadata/properties" xmlns:ns2="e4460e0b-1a6f-43a0-aa63-559a1557a860" targetNamespace="http://schemas.microsoft.com/office/2006/metadata/properties" ma:root="true" ma:fieldsID="02759e807ef14f00c8184338472c55fa" ns2:_="">
     <xsd:import namespace="e4460e0b-1a6f-43a0-aa63-559a1557a860"/>
@@ -5472,25 +5960,26 @@
 </ct:contentTypeSchema>
 </file>
 
-<file path=customXml/item3.xml><?xml version="1.0" encoding="utf-8"?>
-<b:Sources xmlns:b="http://schemas.openxmlformats.org/officeDocument/2006/bibliography" xmlns="http://schemas.openxmlformats.org/officeDocument/2006/bibliography" SelectedStyle="\APA.XSL" StyleName="APA"/>
+<file path=customXml/item2.xml><?xml version="1.0" encoding="utf-8"?>
+<?mso-contentType ?>
+<FormTemplates xmlns="http://schemas.microsoft.com/sharepoint/v3/contenttype/forms">
+  <Display>DocumentLibraryForm</Display>
+  <Edit>DocumentLibraryForm</Edit>
+  <New>DocumentLibraryForm</New>
+</FormTemplates>
 </file>
 
-<file path=customXml/item4.xml><?xml version="1.0" encoding="utf-8"?>
+<file path=customXml/item3.xml><?xml version="1.0" encoding="utf-8"?>
 <p:properties xmlns:p="http://schemas.microsoft.com/office/2006/metadata/properties" xmlns:xsi="http://www.w3.org/2001/XMLSchema-instance" xmlns:pc="http://schemas.microsoft.com/office/infopath/2007/PartnerControls">
   <documentManagement/>
 </p:properties>
 </file>
 
-<file path=customXml/itemProps1.xml><?xml version="1.0" encoding="utf-8"?>
-<ds:datastoreItem xmlns:ds="http://schemas.openxmlformats.org/officeDocument/2006/customXml" ds:itemID="{0DAD4E8A-C2D1-4A70-A0D3-1E0636D11564}">
-  <ds:schemaRefs>
-    <ds:schemaRef ds:uri="http://schemas.microsoft.com/sharepoint/v3/contenttype/forms"/>
-  </ds:schemaRefs>
-</ds:datastoreItem>
+<file path=customXml/item4.xml><?xml version="1.0" encoding="utf-8"?>
+<b:Sources xmlns:b="http://schemas.openxmlformats.org/officeDocument/2006/bibliography" xmlns="http://schemas.openxmlformats.org/officeDocument/2006/bibliography" SelectedStyle="\APA.XSL" StyleName="APA"/>
 </file>
 
-<file path=customXml/itemProps2.xml><?xml version="1.0" encoding="utf-8"?>
+<file path=customXml/itemProps1.xml><?xml version="1.0" encoding="utf-8"?>
 <ds:datastoreItem xmlns:ds="http://schemas.openxmlformats.org/officeDocument/2006/customXml" ds:itemID="{624B82B2-FDC2-4A10-ACA4-4CB81B452B28}">
   <ds:schemaRefs>
     <ds:schemaRef ds:uri="http://schemas.microsoft.com/office/2006/metadata/contentType"/>
@@ -5508,19 +5997,27 @@
 </ds:datastoreItem>
 </file>
 
-<file path=customXml/itemProps3.xml><?xml version="1.0" encoding="utf-8"?>
-<ds:datastoreItem xmlns:ds="http://schemas.openxmlformats.org/officeDocument/2006/customXml" ds:itemID="{1E4796C3-5AD5-4B80-9800-99FA6B8A57BC}">
+<file path=customXml/itemProps2.xml><?xml version="1.0" encoding="utf-8"?>
+<ds:datastoreItem xmlns:ds="http://schemas.openxmlformats.org/officeDocument/2006/customXml" ds:itemID="{0DAD4E8A-C2D1-4A70-A0D3-1E0636D11564}">
   <ds:schemaRefs>
-    <ds:schemaRef ds:uri="http://schemas.openxmlformats.org/officeDocument/2006/bibliography"/>
+    <ds:schemaRef ds:uri="http://schemas.microsoft.com/sharepoint/v3/contenttype/forms"/>
   </ds:schemaRefs>
 </ds:datastoreItem>
 </file>
 
-<file path=customXml/itemProps4.xml><?xml version="1.0" encoding="utf-8"?>
+<file path=customXml/itemProps3.xml><?xml version="1.0" encoding="utf-8"?>
 <ds:datastoreItem xmlns:ds="http://schemas.openxmlformats.org/officeDocument/2006/customXml" ds:itemID="{D54FE419-A69A-42CC-889D-50ED83599A8A}">
   <ds:schemaRefs>
     <ds:schemaRef ds:uri="http://schemas.microsoft.com/office/2006/metadata/properties"/>
     <ds:schemaRef ds:uri="http://schemas.microsoft.com/office/infopath/2007/PartnerControls"/>
   </ds:schemaRefs>
 </ds:datastoreItem>
+</file>
+
+<file path=customXml/itemProps4.xml><?xml version="1.0" encoding="utf-8"?>
+<ds:datastoreItem xmlns:ds="http://schemas.openxmlformats.org/officeDocument/2006/customXml" ds:itemID="{1E4796C3-5AD5-4B80-9800-99FA6B8A57BC}">
+  <ds:schemaRefs>
+    <ds:schemaRef ds:uri="http://schemas.openxmlformats.org/officeDocument/2006/bibliography"/>
+  </ds:schemaRefs>
+</ds:datastoreItem>
 </file>
</xml_diff>